<commit_message>
SEO for Feb 3rd article
</commit_message>
<xml_diff>
--- a/Articles/2025/1-Blender-Continued/1-Object-Mode/1-Exploring-the-Interface/4-The-Sub-Menu-Part-2/Write Up.docx
+++ b/Articles/2025/1-Blender-Continued/1-Object-Mode/1-Exploring-the-Interface/4-The-Sub-Menu-Part-2/Write Up.docx
@@ -8,6 +8,24 @@
       </w:pPr>
       <w:r>
         <w:t>Write Up</w:t>
+      </w:r>
+    </w:p>
+    <w:p>
+      <w:r>
+        <w:t>This week, we will be taking a look at part two of the submenu. This section deals with Transform Orientation, the pivot point, and snapping. Having this stuff in an easy reach menu makes things a whole lot easier when modeling in 3D.</w:t>
+      </w:r>
+    </w:p>
+    <w:p>
+      <w:r>
+        <w:t>So, if this sounds at all interesting to you then please join us for this week’s article entitled:</w:t>
+      </w:r>
+    </w:p>
+    <w:p>
+      <w:pPr>
+        <w:pStyle w:val="Heading1"/>
+      </w:pPr>
+      <w:r>
+        <w:t>4 The Sub Menu Part 2</w:t>
       </w:r>
     </w:p>
     <w:sectPr>

</xml_diff>